<commit_message>
Document for Unit Tests
</commit_message>
<xml_diff>
--- a/Dokumente/Refactoring.docx
+++ b/Dokumente/Refactoring.docx
@@ -5,6 +5,7 @@
     <w:p>
       <w:pPr>
         <w:pStyle w:val="berschrift1"/>
+        <w:jc w:val="both"/>
         <w:rPr>
           <w:lang w:val="en-US"/>
         </w:rPr>
@@ -64,6 +65,7 @@
     </w:p>
     <w:p>
       <w:pPr>
+        <w:jc w:val="both"/>
         <w:rPr>
           <w:lang w:val="en-US"/>
         </w:rPr>
@@ -71,6 +73,7 @@
     </w:p>
     <w:p>
       <w:pPr>
+        <w:jc w:val="both"/>
         <w:rPr>
           <w:rFonts w:ascii="Arial" w:hAnsi="Arial" w:cs="Arial"/>
           <w:sz w:val="24"/>
@@ -168,6 +171,7 @@
     </w:p>
     <w:p>
       <w:pPr>
+        <w:jc w:val="both"/>
         <w:rPr>
           <w:rFonts w:ascii="Arial" w:hAnsi="Arial" w:cs="Arial"/>
           <w:sz w:val="24"/>
@@ -185,15 +189,17 @@
     </w:p>
     <w:p>
       <w:pPr>
-        <w:rPr>
-          <w:rFonts w:ascii="Arial" w:hAnsi="Arial" w:cs="Arial"/>
-          <w:sz w:val="24"/>
-          <w:szCs w:val="24"/>
-        </w:rPr>
-      </w:pPr>
-    </w:p>
-    <w:p>
-      <w:pPr>
+        <w:jc w:val="both"/>
+        <w:rPr>
+          <w:rFonts w:ascii="Arial" w:hAnsi="Arial" w:cs="Arial"/>
+          <w:sz w:val="24"/>
+          <w:szCs w:val="24"/>
+        </w:rPr>
+      </w:pPr>
+    </w:p>
+    <w:p>
+      <w:pPr>
+        <w:jc w:val="both"/>
         <w:rPr>
           <w:rFonts w:ascii="Arial" w:hAnsi="Arial" w:cs="Arial"/>
           <w:sz w:val="24"/>
@@ -283,15 +289,17 @@
     </w:p>
     <w:p>
       <w:pPr>
-        <w:rPr>
-          <w:rFonts w:ascii="Arial" w:hAnsi="Arial" w:cs="Arial"/>
-          <w:sz w:val="24"/>
-          <w:szCs w:val="24"/>
-        </w:rPr>
-      </w:pPr>
-    </w:p>
-    <w:p>
-      <w:pPr>
+        <w:jc w:val="both"/>
+        <w:rPr>
+          <w:rFonts w:ascii="Arial" w:hAnsi="Arial" w:cs="Arial"/>
+          <w:sz w:val="24"/>
+          <w:szCs w:val="24"/>
+        </w:rPr>
+      </w:pPr>
+    </w:p>
+    <w:p>
+      <w:pPr>
+        <w:jc w:val="both"/>
         <w:rPr>
           <w:rFonts w:ascii="Arial" w:hAnsi="Arial" w:cs="Arial"/>
           <w:sz w:val="24"/>
@@ -345,15 +353,17 @@
     </w:p>
     <w:p>
       <w:pPr>
-        <w:rPr>
-          <w:rFonts w:ascii="Arial" w:hAnsi="Arial" w:cs="Arial"/>
-          <w:sz w:val="24"/>
-          <w:szCs w:val="24"/>
-        </w:rPr>
-      </w:pPr>
-    </w:p>
-    <w:p>
-      <w:pPr>
+        <w:jc w:val="both"/>
+        <w:rPr>
+          <w:rFonts w:ascii="Arial" w:hAnsi="Arial" w:cs="Arial"/>
+          <w:sz w:val="24"/>
+          <w:szCs w:val="24"/>
+        </w:rPr>
+      </w:pPr>
+    </w:p>
+    <w:p>
+      <w:pPr>
+        <w:jc w:val="both"/>
         <w:rPr>
           <w:rFonts w:ascii="Arial" w:hAnsi="Arial" w:cs="Arial"/>
           <w:sz w:val="24"/>
@@ -609,15 +619,17 @@
     </w:p>
     <w:p>
       <w:pPr>
-        <w:rPr>
-          <w:rFonts w:ascii="Arial" w:hAnsi="Arial" w:cs="Arial"/>
-          <w:sz w:val="24"/>
-          <w:szCs w:val="24"/>
-        </w:rPr>
-      </w:pPr>
-    </w:p>
-    <w:p>
-      <w:pPr>
+        <w:jc w:val="both"/>
+        <w:rPr>
+          <w:rFonts w:ascii="Arial" w:hAnsi="Arial" w:cs="Arial"/>
+          <w:sz w:val="24"/>
+          <w:szCs w:val="24"/>
+        </w:rPr>
+      </w:pPr>
+    </w:p>
+    <w:p>
+      <w:pPr>
+        <w:jc w:val="both"/>
         <w:rPr>
           <w:rFonts w:ascii="Arial" w:hAnsi="Arial" w:cs="Arial"/>
           <w:sz w:val="24"/>
@@ -708,11 +720,13 @@
     <w:p>
       <w:pPr>
         <w:keepNext/>
+        <w:jc w:val="both"/>
       </w:pPr>
     </w:p>
     <w:p>
       <w:pPr>
         <w:keepNext/>
+        <w:jc w:val="both"/>
       </w:pPr>
       <w:r>
         <w:rPr>
@@ -774,6 +788,7 @@
     <w:p>
       <w:pPr>
         <w:pStyle w:val="Beschriftung"/>
+        <w:jc w:val="both"/>
       </w:pPr>
       <w:r>
         <w:t xml:space="preserve">Abbildung </w:t>
@@ -803,15 +818,40 @@
       </w:r>
       <w:proofErr w:type="spellEnd"/>
     </w:p>
-    <w:p/>
-    <w:p/>
-    <w:p/>
-    <w:p/>
-    <w:p/>
-    <w:p/>
+    <w:p>
+      <w:pPr>
+        <w:jc w:val="both"/>
+      </w:pPr>
+    </w:p>
+    <w:p>
+      <w:pPr>
+        <w:jc w:val="both"/>
+      </w:pPr>
+    </w:p>
+    <w:p>
+      <w:pPr>
+        <w:jc w:val="both"/>
+      </w:pPr>
+    </w:p>
+    <w:p>
+      <w:pPr>
+        <w:jc w:val="both"/>
+      </w:pPr>
+    </w:p>
+    <w:p>
+      <w:pPr>
+        <w:jc w:val="both"/>
+      </w:pPr>
+    </w:p>
+    <w:p>
+      <w:pPr>
+        <w:jc w:val="both"/>
+      </w:pPr>
+    </w:p>
     <w:p>
       <w:pPr>
         <w:keepNext/>
+        <w:jc w:val="both"/>
       </w:pPr>
       <w:r>
         <w:rPr>
@@ -871,6 +911,7 @@
     <w:p>
       <w:pPr>
         <w:pStyle w:val="Beschriftung"/>
+        <w:jc w:val="both"/>
       </w:pPr>
       <w:r>
         <w:t xml:space="preserve">Abbildung </w:t>
@@ -903,6 +944,7 @@
     <w:p>
       <w:pPr>
         <w:keepNext/>
+        <w:jc w:val="both"/>
       </w:pPr>
       <w:r>
         <w:rPr>
@@ -962,6 +1004,7 @@
     <w:p>
       <w:pPr>
         <w:pStyle w:val="Beschriftung"/>
+        <w:jc w:val="both"/>
       </w:pPr>
       <w:r>
         <w:t xml:space="preserve">Abbildung </w:t>
@@ -994,6 +1037,7 @@
     <w:p>
       <w:pPr>
         <w:keepNext/>
+        <w:jc w:val="both"/>
       </w:pPr>
       <w:r>
         <w:rPr>
@@ -1053,6 +1097,7 @@
     <w:p>
       <w:pPr>
         <w:pStyle w:val="Beschriftung"/>
+        <w:jc w:val="both"/>
       </w:pPr>
       <w:r>
         <w:t xml:space="preserve">Abbildung </w:t>
@@ -1084,6 +1129,7 @@
     </w:p>
     <w:p>
       <w:pPr>
+        <w:jc w:val="both"/>
         <w:rPr>
           <w:rFonts w:ascii="Arial" w:hAnsi="Arial" w:cs="Arial"/>
           <w:sz w:val="24"/>

</xml_diff>